<commit_message>
updated codes for effort analysis
</commit_message>
<xml_diff>
--- a/docs/acoustic_biodiversity_Sunny_20240820.docx
+++ b/docs/acoustic_biodiversity_Sunny_20240820.docx
@@ -396,6 +396,208 @@
         <w:spacing w:line="360" w:lineRule="auto"/>
       </w:pPr>
       <w:r>
+        <w:rPr>
+          <w:noProof/>
+        </w:rPr>
+        <mc:AlternateContent>
+          <mc:Choice Requires="wps">
+            <w:drawing>
+              <wp:anchor distT="45720" distB="45720" distL="114300" distR="114300" simplePos="0" relativeHeight="251659264" behindDoc="0" locked="0" layoutInCell="1" allowOverlap="1" wp14:anchorId="2F4DDD3C" wp14:editId="542FA960">
+                <wp:simplePos x="0" y="0"/>
+                <wp:positionH relativeFrom="margin">
+                  <wp:align>right</wp:align>
+                </wp:positionH>
+                <wp:positionV relativeFrom="paragraph">
+                  <wp:posOffset>2298065</wp:posOffset>
+                </wp:positionV>
+                <wp:extent cx="5922010" cy="3678555"/>
+                <wp:effectExtent l="0" t="0" r="2540" b="0"/>
+                <wp:wrapSquare wrapText="bothSides"/>
+                <wp:docPr id="217" name="Text Box 2"/>
+                <wp:cNvGraphicFramePr>
+                  <a:graphicFrameLocks xmlns:a="http://schemas.openxmlformats.org/drawingml/2006/main"/>
+                </wp:cNvGraphicFramePr>
+                <a:graphic xmlns:a="http://schemas.openxmlformats.org/drawingml/2006/main">
+                  <a:graphicData uri="http://schemas.microsoft.com/office/word/2010/wordprocessingShape">
+                    <wps:wsp>
+                      <wps:cNvSpPr txBox="1">
+                        <a:spLocks noChangeArrowheads="1"/>
+                      </wps:cNvSpPr>
+                      <wps:spPr bwMode="auto">
+                        <a:xfrm>
+                          <a:off x="0" y="0"/>
+                          <a:ext cx="5922010" cy="3678555"/>
+                        </a:xfrm>
+                        <a:prstGeom prst="rect">
+                          <a:avLst/>
+                        </a:prstGeom>
+                        <a:solidFill>
+                          <a:srgbClr val="FFFFFF"/>
+                        </a:solidFill>
+                        <a:ln w="9525">
+                          <a:noFill/>
+                          <a:miter lim="800000"/>
+                          <a:headEnd/>
+                          <a:tailEnd/>
+                        </a:ln>
+                      </wps:spPr>
+                      <wps:txbx>
+                        <w:txbxContent>
+                          <w:p>
+                            <w:r>
+                              <w:rPr>
+                                <w:noProof/>
+                              </w:rPr>
+                              <w:drawing>
+                                <wp:inline distT="0" distB="0" distL="0" distR="0" wp14:anchorId="1BE2F9E3" wp14:editId="1636FC96">
+                                  <wp:extent cx="5730240" cy="2869405"/>
+                                  <wp:effectExtent l="0" t="0" r="3810" b="7620"/>
+                                  <wp:docPr id="1" name="Picture 1"/>
+                                  <wp:cNvGraphicFramePr>
+                                    <a:graphicFrameLocks xmlns:a="http://schemas.openxmlformats.org/drawingml/2006/main" noChangeAspect="1"/>
+                                  </wp:cNvGraphicFramePr>
+                                  <a:graphic xmlns:a="http://schemas.openxmlformats.org/drawingml/2006/main">
+                                    <a:graphicData uri="http://schemas.openxmlformats.org/drawingml/2006/picture">
+                                      <pic:pic xmlns:pic="http://schemas.openxmlformats.org/drawingml/2006/picture">
+                                        <pic:nvPicPr>
+                                          <pic:cNvPr id="0" name="Picture 1"/>
+                                          <pic:cNvPicPr>
+                                            <a:picLocks noChangeAspect="1" noChangeArrowheads="1"/>
+                                          </pic:cNvPicPr>
+                                        </pic:nvPicPr>
+                                        <pic:blipFill>
+                                          <a:blip r:embed="rId5">
+                                            <a:extLst>
+                                              <a:ext uri="{28A0092B-C50C-407E-A947-70E740481C1C}">
+                                                <a14:useLocalDpi xmlns:a14="http://schemas.microsoft.com/office/drawing/2010/main" val="0"/>
+                                              </a:ext>
+                                            </a:extLst>
+                                          </a:blip>
+                                          <a:srcRect/>
+                                          <a:stretch>
+                                            <a:fillRect/>
+                                          </a:stretch>
+                                        </pic:blipFill>
+                                        <pic:spPr bwMode="auto">
+                                          <a:xfrm>
+                                            <a:off x="0" y="0"/>
+                                            <a:ext cx="5730240" cy="2869405"/>
+                                          </a:xfrm>
+                                          <a:prstGeom prst="rect">
+                                            <a:avLst/>
+                                          </a:prstGeom>
+                                          <a:noFill/>
+                                          <a:ln>
+                                            <a:noFill/>
+                                          </a:ln>
+                                        </pic:spPr>
+                                      </pic:pic>
+                                    </a:graphicData>
+                                  </a:graphic>
+                                </wp:inline>
+                              </w:drawing>
+                            </w:r>
+                          </w:p>
+                          <w:p>
+                            <w:r>
+                              <w:t xml:space="preserve">Fig. X. Number of active ARUs during the surveying seasons. </w:t>
+                            </w:r>
+                          </w:p>
+                        </w:txbxContent>
+                      </wps:txbx>
+                      <wps:bodyPr rot="0" vert="horz" wrap="square" lIns="91440" tIns="45720" rIns="91440" bIns="45720" anchor="t" anchorCtr="0">
+                        <a:noAutofit/>
+                      </wps:bodyPr>
+                    </wps:wsp>
+                  </a:graphicData>
+                </a:graphic>
+                <wp14:sizeRelH relativeFrom="margin">
+                  <wp14:pctWidth>0</wp14:pctWidth>
+                </wp14:sizeRelH>
+                <wp14:sizeRelV relativeFrom="margin">
+                  <wp14:pctHeight>0</wp14:pctHeight>
+                </wp14:sizeRelV>
+              </wp:anchor>
+            </w:drawing>
+          </mc:Choice>
+          <mc:Fallback>
+            <w:pict>
+              <v:shapetype w14:anchorId="2F4DDD3C" id="_x0000_t202" coordsize="21600,21600" o:spt="202" path="m,l,21600r21600,l21600,xe">
+                <v:stroke joinstyle="miter"/>
+                <v:path gradientshapeok="t" o:connecttype="rect"/>
+              </v:shapetype>
+              <v:shape id="Text Box 2" o:spid="_x0000_s1026" type="#_x0000_t202" style="position:absolute;margin-left:415.1pt;margin-top:180.95pt;width:466.3pt;height:289.65pt;z-index:251659264;visibility:visible;mso-wrap-style:square;mso-width-percent:0;mso-height-percent:0;mso-wrap-distance-left:9pt;mso-wrap-distance-top:3.6pt;mso-wrap-distance-right:9pt;mso-wrap-distance-bottom:3.6pt;mso-position-horizontal:right;mso-position-horizontal-relative:margin;mso-position-vertical:absolute;mso-position-vertical-relative:text;mso-width-percent:0;mso-height-percent:0;mso-width-relative:margin;mso-height-relative:margin;v-text-anchor:top" o:gfxdata="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" stroked="f">
+                <v:textbox>
+                  <w:txbxContent>
+                    <w:p>
+                      <w:r>
+                        <w:rPr>
+                          <w:noProof/>
+                        </w:rPr>
+                        <w:drawing>
+                          <wp:inline distT="0" distB="0" distL="0" distR="0" wp14:anchorId="1BE2F9E3" wp14:editId="1636FC96">
+                            <wp:extent cx="5730240" cy="2869405"/>
+                            <wp:effectExtent l="0" t="0" r="3810" b="7620"/>
+                            <wp:docPr id="1" name="Picture 1"/>
+                            <wp:cNvGraphicFramePr>
+                              <a:graphicFrameLocks xmlns:a="http://schemas.openxmlformats.org/drawingml/2006/main" noChangeAspect="1"/>
+                            </wp:cNvGraphicFramePr>
+                            <a:graphic xmlns:a="http://schemas.openxmlformats.org/drawingml/2006/main">
+                              <a:graphicData uri="http://schemas.openxmlformats.org/drawingml/2006/picture">
+                                <pic:pic xmlns:pic="http://schemas.openxmlformats.org/drawingml/2006/picture">
+                                  <pic:nvPicPr>
+                                    <pic:cNvPr id="0" name="Picture 1"/>
+                                    <pic:cNvPicPr>
+                                      <a:picLocks noChangeAspect="1" noChangeArrowheads="1"/>
+                                    </pic:cNvPicPr>
+                                  </pic:nvPicPr>
+                                  <pic:blipFill>
+                                    <a:blip r:embed="rId5">
+                                      <a:extLst>
+                                        <a:ext uri="{28A0092B-C50C-407E-A947-70E740481C1C}">
+                                          <a14:useLocalDpi xmlns:a14="http://schemas.microsoft.com/office/drawing/2010/main" val="0"/>
+                                        </a:ext>
+                                      </a:extLst>
+                                    </a:blip>
+                                    <a:srcRect/>
+                                    <a:stretch>
+                                      <a:fillRect/>
+                                    </a:stretch>
+                                  </pic:blipFill>
+                                  <pic:spPr bwMode="auto">
+                                    <a:xfrm>
+                                      <a:off x="0" y="0"/>
+                                      <a:ext cx="5730240" cy="2869405"/>
+                                    </a:xfrm>
+                                    <a:prstGeom prst="rect">
+                                      <a:avLst/>
+                                    </a:prstGeom>
+                                    <a:noFill/>
+                                    <a:ln>
+                                      <a:noFill/>
+                                    </a:ln>
+                                  </pic:spPr>
+                                </pic:pic>
+                              </a:graphicData>
+                            </a:graphic>
+                          </wp:inline>
+                        </w:drawing>
+                      </w:r>
+                    </w:p>
+                    <w:p>
+                      <w:r>
+                        <w:t xml:space="preserve">Fig. X. Number of active ARUs during the surveying seasons. </w:t>
+                      </w:r>
+                    </w:p>
+                  </w:txbxContent>
+                </v:textbox>
+                <w10:wrap type="square" anchorx="margin"/>
+              </v:shape>
+            </w:pict>
+          </mc:Fallback>
+        </mc:AlternateContent>
+      </w:r>
+      <w:r>
         <w:t xml:space="preserve">The study was conducted in the John Prince Research Forest, located in central British Columbia, Canada, within the dry sub-boreal spruce </w:t>
       </w:r>
       <w:proofErr w:type="spellStart"/>
@@ -425,13 +627,31 @@
         <w:t>)</w:t>
       </w:r>
       <w:r>
-        <w:t>. Recordings were made for 1 minute every 5 minutes. Each ARU was placed at least two kilometers apart to minimize spatial correlation. Variability in the number of functioning ARUs at each site occurred due to setup logistics and field challenges such as battery depletion, firmware issues, or disturbances by wildlife (</w:t>
+        <w:t xml:space="preserve">. Recordings were made for 1 minute every 5 minutes. Each ARU was placed at least two kilometers apart to minimize spatial correlation. Variability in the number of </w:t>
+      </w:r>
+      <w:r>
+        <w:t>active</w:t>
+      </w:r>
+      <w:r>
+        <w:t xml:space="preserve"> ARUs at each site occurred due to setup logistics and field challenges such as battery depletion, firmware issues, or disturbances by wildlife (</w:t>
       </w:r>
       <w:r>
         <w:rPr>
           <w:color w:val="FF0000"/>
         </w:rPr>
-        <w:t>Figure: Monitoring Effort</w:t>
+        <w:t>Fig</w:t>
+      </w:r>
+      <w:r>
+        <w:rPr>
+          <w:color w:val="FF0000"/>
+        </w:rPr>
+        <w:t xml:space="preserve"> X</w:t>
+      </w:r>
+      <w:r>
+        <w:rPr>
+          <w:color w:val="FF0000"/>
+        </w:rPr>
+        <w:t>: Spatiotemporal distribution of active ARUs.</w:t>
       </w:r>
       <w:r>
         <w:t>).</w:t>
@@ -441,6 +661,11 @@
       <w:pPr>
         <w:spacing w:line="360" w:lineRule="auto"/>
       </w:pPr>
+    </w:p>
+    <w:p>
+      <w:pPr>
+        <w:spacing w:line="360" w:lineRule="auto"/>
+      </w:pPr>
       <w:r>
         <w:t xml:space="preserve">Collected acoustic data were analyzed using the </w:t>
       </w:r>
@@ -503,7 +728,11 @@
         <w:t>ies</w:t>
       </w:r>
       <w:r>
-        <w:t xml:space="preserve"> across species. By keeping as many original detections as possible, we </w:t>
+        <w:t xml:space="preserve"> </w:t>
+      </w:r>
+      <w:r>
+        <w:lastRenderedPageBreak/>
+        <w:t xml:space="preserve">across species. By keeping as many original detections as possible, we </w:t>
       </w:r>
       <w:r>
         <w:t>would have the flexibility</w:t>
@@ -635,13 +864,9 @@
       </w:r>
       <w:proofErr w:type="spellEnd"/>
       <w:r>
-        <w:t xml:space="preserve"> detections were filtered using a confidence threshold of 0.8, and five recording segments with the highest confidence scores for each detected category were manually reviewed. Only categories with at least one confirmed vocalization were retained, resulting in 136 categories. (2) Non-bird categories, such as Car Engine, Red Squirrel, Wood Frog, and Slender Meadow Katydid, were removed, leaving 129 </w:t>
-      </w:r>
-      <w:r>
-        <w:lastRenderedPageBreak/>
-        <w:t>categories. (3) Species not listed in the British Columbia Breeding Bird Atlas (</w:t>
-      </w:r>
-      <w:hyperlink r:id="rId5" w:tgtFrame="_new" w:history="1">
+        <w:t xml:space="preserve"> detections were filtered using a confidence threshold of 0.8, and five recording segments with the highest confidence scores for each detected category were manually reviewed. Only categories with at least one confirmed vocalization were retained, resulting in 136 categories. (2) Non-bird categories, such as Car Engine, Red Squirrel, Wood Frog, and Slender Meadow Katydid, were removed, leaving 129 categories. (3) Species not listed in the British Columbia Breeding Bird Atlas (</w:t>
+      </w:r>
+      <w:hyperlink r:id="rId6" w:tgtFrame="_new" w:history="1">
         <w:r>
           <w:t>https://www.birdatlas.bc.ca/</w:t>
         </w:r>
@@ -764,6 +989,7 @@
         <w:spacing w:line="360" w:lineRule="auto"/>
       </w:pPr>
       <w:r>
+        <w:lastRenderedPageBreak/>
         <w:t>Predictor variables: d</w:t>
       </w:r>
       <w:r>

</xml_diff>